<commit_message>
Added system architecture image
</commit_message>
<xml_diff>
--- a/Project Specs/490HwProjDevPlan.docx
+++ b/Project Specs/490HwProjDevPlan.docx
@@ -320,6 +320,46 @@
           <w:b/>
         </w:rPr>
       </w:pPr>
+      <w:bookmarkStart w:id="0" w:name="_GoBack"/>
+      <w:bookmarkEnd w:id="0"/>
+      <w:r>
+        <w:rPr>
+          <w:b/>
+        </w:rPr>
+        <w:lastRenderedPageBreak/>
+        <w:pict>
+          <v:shapetype id="_x0000_t75" coordsize="21600,21600" o:spt="75" o:preferrelative="t" path="m@4@5l@4@11@9@11@9@5xe" filled="f" stroked="f">
+            <v:stroke joinstyle="miter"/>
+            <v:formulas>
+              <v:f eqn="if lineDrawn pixelLineWidth 0"/>
+              <v:f eqn="sum @0 1 0"/>
+              <v:f eqn="sum 0 0 @1"/>
+              <v:f eqn="prod @2 1 2"/>
+              <v:f eqn="prod @3 21600 pixelWidth"/>
+              <v:f eqn="prod @3 21600 pixelHeight"/>
+              <v:f eqn="sum @0 0 1"/>
+              <v:f eqn="prod @6 1 2"/>
+              <v:f eqn="prod @7 21600 pixelWidth"/>
+              <v:f eqn="sum @8 21600 0"/>
+              <v:f eqn="prod @7 21600 pixelHeight"/>
+              <v:f eqn="sum @10 21600 0"/>
+            </v:formulas>
+            <v:path o:extrusionok="f" gradientshapeok="t" o:connecttype="rect"/>
+            <o:lock v:ext="edit" aspectratio="t"/>
+          </v:shapetype>
+          <v:shape id="_x0000_i1025" type="#_x0000_t75" style="width:243.6pt;height:503.4pt">
+            <v:imagedata r:id="rId5" o:title="490"/>
+          </v:shape>
+        </w:pict>
+      </w:r>
+    </w:p>
+    <w:p>
+      <w:pPr>
+        <w:pStyle w:val="NoSpacing"/>
+        <w:rPr>
+          <w:b/>
+        </w:rPr>
+      </w:pPr>
     </w:p>
     <w:p>
       <w:pPr>
@@ -564,14 +604,14 @@
       </w:r>
       <w:proofErr w:type="spellEnd"/>
       <w:r>
-        <w:t xml:space="preserve"> will be working on developing complex algorithms. Our sprint lengths are two weeks and in each sprint we assign each member tasks based on their specialty.</w:t>
-      </w:r>
-      <w:r>
-        <w:t xml:space="preserve"> We are using Eclipse as our main integrated development </w:t>
+        <w:t xml:space="preserve"> will be working on developing complex algorithms. Our sprint lengths are two weeks and in each sprint we assign each </w:t>
       </w:r>
       <w:r>
         <w:lastRenderedPageBreak/>
-        <w:t xml:space="preserve">environment and </w:t>
+        <w:t>member tasks based on their specialty.</w:t>
+      </w:r>
+      <w:r>
+        <w:t xml:space="preserve"> We are using Eclipse as our main integrated development environment and </w:t>
       </w:r>
       <w:proofErr w:type="spellStart"/>
       <w:r>
@@ -626,7 +666,7 @@
         </w:rPr>
         <w:t xml:space="preserve">PAL Location: </w:t>
       </w:r>
-      <w:hyperlink r:id="rId5" w:history="1">
+      <w:hyperlink r:id="rId6" w:history="1">
         <w:r>
           <w:rPr>
             <w:rStyle w:val="Hyperlink"/>
@@ -697,8 +737,6 @@
       <w:pPr>
         <w:pStyle w:val="NoSpacing"/>
       </w:pPr>
-      <w:bookmarkStart w:id="0" w:name="_GoBack"/>
-      <w:bookmarkEnd w:id="0"/>
     </w:p>
     <w:sectPr>
       <w:pgSz w:w="12240" w:h="15840"/>

</xml_diff>